<commit_message>
adding some references, beginnings of sensitivity analysis
</commit_message>
<xml_diff>
--- a/Written Work/Report Draft 1.docx
+++ b/Written Work/Report Draft 1.docx
@@ -54,6 +54,15 @@
     </w:p>
     <w:sdt>
       <w:sdtPr>
+        <w:rPr>
+          <w:rFonts w:asciiTheme="minorHAnsi" w:eastAsiaTheme="minorHAnsi" w:hAnsiTheme="minorHAnsi" w:cstheme="minorBidi"/>
+          <w:color w:val="auto"/>
+          <w:kern w:val="2"/>
+          <w:sz w:val="22"/>
+          <w:szCs w:val="22"/>
+          <w:lang w:val="en-GB"/>
+          <w14:ligatures w14:val="standardContextual"/>
+        </w:rPr>
         <w:id w:val="1477334526"/>
         <w:docPartObj>
           <w:docPartGallery w:val="Table of Contents"/>
@@ -62,16 +71,9 @@
       </w:sdtPr>
       <w:sdtEndPr>
         <w:rPr>
-          <w:rFonts w:asciiTheme="minorHAnsi" w:eastAsiaTheme="minorHAnsi" w:hAnsiTheme="minorHAnsi" w:cstheme="minorBidi"/>
           <w:b/>
           <w:bCs/>
           <w:noProof/>
-          <w:color w:val="auto"/>
-          <w:kern w:val="2"/>
-          <w:sz w:val="22"/>
-          <w:szCs w:val="22"/>
-          <w:lang w:val="en-GB"/>
-          <w14:ligatures w14:val="standardContextual"/>
         </w:rPr>
       </w:sdtEndPr>
       <w:sdtContent>
@@ -2119,13 +2121,7 @@
       </w:pPr>
       <w:bookmarkStart w:id="12" w:name="_Toc213693550"/>
       <w:r>
-        <w:t>2.</w:t>
-      </w:r>
-      <w:r>
-        <w:t>3</w:t>
-      </w:r>
-      <w:r>
-        <w:t>.1 Parameters</w:t>
+        <w:t>2.3.1 Parameters</w:t>
       </w:r>
       <w:bookmarkEnd w:id="12"/>
     </w:p>
@@ -2135,13 +2131,7 @@
       </w:pPr>
       <w:bookmarkStart w:id="13" w:name="_Toc213693551"/>
       <w:r>
-        <w:t>2.</w:t>
-      </w:r>
-      <w:r>
-        <w:t>3</w:t>
-      </w:r>
-      <w:r>
-        <w:t>.2 Variables</w:t>
+        <w:t>2.3.2 Variables</w:t>
       </w:r>
       <w:bookmarkEnd w:id="13"/>
     </w:p>
@@ -2151,13 +2141,7 @@
       </w:pPr>
       <w:bookmarkStart w:id="14" w:name="_Toc213693552"/>
       <w:r>
-        <w:t>2.</w:t>
-      </w:r>
-      <w:r>
-        <w:t>3</w:t>
-      </w:r>
-      <w:r>
-        <w:t>.3 Constraints</w:t>
+        <w:t>2.3.3 Constraints</w:t>
       </w:r>
       <w:bookmarkEnd w:id="14"/>
     </w:p>
@@ -2167,13 +2151,7 @@
       </w:pPr>
       <w:bookmarkStart w:id="15" w:name="_Toc213693553"/>
       <w:r>
-        <w:t>2.</w:t>
-      </w:r>
-      <w:r>
-        <w:t>3</w:t>
-      </w:r>
-      <w:r>
-        <w:t>.4 Objective Function</w:t>
+        <w:t>2.3.4 Objective Function</w:t>
       </w:r>
       <w:bookmarkEnd w:id="15"/>
     </w:p>
@@ -2314,19 +2292,286 @@
       </w:r>
     </w:p>
     <w:p>
+      <w:r>
+        <w:t xml:space="preserve">[5] </w:t>
+      </w:r>
+      <w:r>
+        <w:t>–</w:t>
+      </w:r>
+      <w:r>
+        <w:t xml:space="preserve"> </w:t>
+      </w:r>
+      <w:r>
+        <w:t xml:space="preserve">Bikehangar, </w:t>
+      </w:r>
+      <w:hyperlink r:id="rId12" w:history="1">
+        <w:r>
+          <w:rPr>
+            <w:rStyle w:val="Hyperlink"/>
+          </w:rPr>
+          <w:t>Bikehangar® | Cyclehoop</w:t>
+        </w:r>
+      </w:hyperlink>
+      <w:r>
+        <w:t>, Cyclehoop, Accessed 17 November 2025</w:t>
+      </w:r>
+    </w:p>
+    <w:p>
+      <w:r>
+        <w:lastRenderedPageBreak/>
+        <w:t xml:space="preserve">[6] </w:t>
+      </w:r>
+      <w:r>
+        <w:t>–</w:t>
+      </w:r>
+      <w:r>
+        <w:t xml:space="preserve"> </w:t>
+      </w:r>
+      <w:r>
+        <w:t xml:space="preserve">How much does a lime bike cost to make, </w:t>
+      </w:r>
+      <w:hyperlink r:id="rId13" w:history="1">
+        <w:r>
+          <w:rPr>
+            <w:rStyle w:val="Hyperlink"/>
+          </w:rPr>
+          <w:t>how much does a lime bike cost to make - XJD</w:t>
+        </w:r>
+      </w:hyperlink>
+      <w:r>
+        <w:t>, XJD, Accessed 17 November 2025</w:t>
+      </w:r>
+    </w:p>
+    <w:p>
+      <w:r>
+        <w:t>[7]</w:t>
+      </w:r>
+      <w:r>
+        <w:t xml:space="preserve"> – Summary statistics for schools in Scotland 2024, </w:t>
+      </w:r>
+      <w:hyperlink r:id="rId14" w:history="1">
+        <w:r>
+          <w:rPr>
+            <w:rStyle w:val="Hyperlink"/>
+          </w:rPr>
+          <w:t>School teachers - Summary statistics for schools in Scotland 2024 - gov.scot</w:t>
+        </w:r>
+      </w:hyperlink>
+      <w:r>
+        <w:t>, Scottish Government, Accessed 17 November 2025</w:t>
+      </w:r>
+    </w:p>
+    <w:p>
+      <w:r>
+        <w:t xml:space="preserve">[8] – Acute hospital activity and NHS beds information (annual), </w:t>
+      </w:r>
+      <w:hyperlink r:id="rId15" w:history="1">
+        <w:r>
+          <w:rPr>
+            <w:rStyle w:val="Hyperlink"/>
+          </w:rPr>
+          <w:t>Acute hospital activity and NHS beds information (annual) - year ending 31 March 2024 - Acute hospital activity and NHS beds information (annual) - Publications - Public Health Scotland</w:t>
+        </w:r>
+      </w:hyperlink>
+      <w:r>
+        <w:t>, Public Health Scotland, Accessed 17 November 2025</w:t>
+      </w:r>
+    </w:p>
+    <w:p>
+      <w:r>
+        <w:t>[9</w:t>
+      </w:r>
+      <w:r>
+        <w:t xml:space="preserve">] – Pupil census supplementary statistics 2024, </w:t>
+      </w:r>
+      <w:hyperlink r:id="rId16" w:history="1">
+        <w:r>
+          <w:rPr>
+            <w:rStyle w:val="Hyperlink"/>
+          </w:rPr>
+          <w:t>Pupil+census+supplementary+statistics+2024+-+March.xlsx</w:t>
+        </w:r>
+      </w:hyperlink>
+      <w:r>
+        <w:t>, Scottish Government, Accessed 17 November 2025</w:t>
+      </w:r>
+    </w:p>
+    <w:p>
+      <w:r>
+        <w:t xml:space="preserve">[10] – Annual Libraries Report 2024 to 2025, </w:t>
+      </w:r>
+      <w:hyperlink r:id="rId17" w:history="1">
+        <w:r>
+          <w:rPr>
+            <w:rStyle w:val="Hyperlink"/>
+          </w:rPr>
+          <w:t>Annual Libraries Report 2024 to 2025</w:t>
+        </w:r>
+      </w:hyperlink>
+      <w:r>
+        <w:t xml:space="preserve">, </w:t>
+      </w:r>
+      <w:r>
+        <w:t>Department for Culture, Media &amp; Sport, Accessed 17 November 2025</w:t>
+      </w:r>
+    </w:p>
+    <w:p>
+      <w:r>
+        <w:t>[11] – Our profile</w:t>
+      </w:r>
+      <w:r>
+        <w:t xml:space="preserve">, </w:t>
+      </w:r>
+      <w:hyperlink r:id="rId18" w:history="1">
+        <w:r>
+          <w:rPr>
+            <w:rStyle w:val="Hyperlink"/>
+          </w:rPr>
+          <w:t>Our profile | Heriot-Watt University</w:t>
+        </w:r>
+      </w:hyperlink>
+      <w:r>
+        <w:t>, Heriot-Watt University, Accessed 17 November 2025</w:t>
+      </w:r>
+    </w:p>
+    <w:p>
+      <w:r>
+        <w:t xml:space="preserve">[12] </w:t>
+      </w:r>
+      <w:r>
+        <w:t>–</w:t>
+      </w:r>
+      <w:r>
+        <w:t xml:space="preserve"> </w:t>
+      </w:r>
+      <w:r>
+        <w:t xml:space="preserve">Heriot-Watt University Management, </w:t>
+      </w:r>
+      <w:hyperlink r:id="rId19" w:history="1">
+        <w:r>
+          <w:rPr>
+            <w:rStyle w:val="Hyperlink"/>
+          </w:rPr>
+          <w:t>Heriot-Watt University Management Team | Org Chart</w:t>
+        </w:r>
+      </w:hyperlink>
+      <w:r>
+        <w:t>, Heriot-Watt University, Accessed 17 November 2025</w:t>
+      </w:r>
+    </w:p>
+    <w:p>
+      <w:r>
+        <w:t xml:space="preserve">[13] </w:t>
+      </w:r>
+      <w:r>
+        <w:t>–</w:t>
+      </w:r>
+      <w:r>
+        <w:t xml:space="preserve"> </w:t>
+      </w:r>
+      <w:r>
+        <w:t xml:space="preserve">Facts and Figures, </w:t>
+      </w:r>
+      <w:hyperlink r:id="rId20" w:history="1">
+        <w:r>
+          <w:rPr>
+            <w:rStyle w:val="Hyperlink"/>
+          </w:rPr>
+          <w:t>Facts and Figures | Queen Margaret University</w:t>
+        </w:r>
+      </w:hyperlink>
+      <w:r>
+        <w:t>, Queen Margaret University, Accessed 17 November 2025</w:t>
+      </w:r>
+    </w:p>
+    <w:p>
+      <w:r>
+        <w:t xml:space="preserve">[14] </w:t>
+      </w:r>
+      <w:r>
+        <w:t>–</w:t>
+      </w:r>
+      <w:r>
+        <w:t xml:space="preserve"> </w:t>
+      </w:r>
+      <w:r>
+        <w:t xml:space="preserve">Facts and Figures, </w:t>
+      </w:r>
+      <w:hyperlink r:id="rId21" w:history="1">
+        <w:r>
+          <w:rPr>
+            <w:rStyle w:val="Hyperlink"/>
+          </w:rPr>
+          <w:t>Facts and Figures</w:t>
+        </w:r>
+      </w:hyperlink>
+      <w:r>
+        <w:t>, Edinburgh Napier University, Accessed 17 November 2025</w:t>
+      </w:r>
+    </w:p>
+    <w:p>
+      <w:r>
+        <w:t xml:space="preserve">[15] </w:t>
+      </w:r>
+      <w:r>
+        <w:t>–</w:t>
+      </w:r>
+      <w:r>
+        <w:t xml:space="preserve"> </w:t>
+      </w:r>
+      <w:r>
+        <w:t xml:space="preserve">Factsheet of Student Figures, 2023/24, </w:t>
+      </w:r>
+      <w:hyperlink r:id="rId22" w:history="1">
+        <w:r>
+          <w:rPr>
+            <w:rStyle w:val="Hyperlink"/>
+          </w:rPr>
+          <w:t>24.pdf</w:t>
+        </w:r>
+      </w:hyperlink>
+      <w:r>
+        <w:t>, The University of Edinburgh, Accessed 17 November 2025</w:t>
+      </w:r>
+    </w:p>
+    <w:p>
+      <w:r>
+        <w:t xml:space="preserve">[16] </w:t>
+      </w:r>
+      <w:r>
+        <w:t>–</w:t>
+      </w:r>
+      <w:r>
+        <w:t xml:space="preserve"> </w:t>
+      </w:r>
+      <w:r>
+        <w:t xml:space="preserve">Staff Population Statistics, </w:t>
+      </w:r>
+      <w:hyperlink r:id="rId23" w:history="1">
+        <w:r>
+          <w:rPr>
+            <w:rStyle w:val="Hyperlink"/>
+          </w:rPr>
+          <w:t>Staff Population Statistics.pdf</w:t>
+        </w:r>
+      </w:hyperlink>
+      <w:r>
+        <w:t>, The University of Edinburgh, Accessed 17 November 2025</w:t>
+      </w:r>
+    </w:p>
+    <w:p>
       <w:pPr>
         <w:pStyle w:val="Heading1"/>
       </w:pPr>
       <w:bookmarkStart w:id="19" w:name="_Toc213693557"/>
       <w:r>
-        <w:lastRenderedPageBreak/>
         <w:t>6 Appendix</w:t>
       </w:r>
       <w:bookmarkEnd w:id="19"/>
     </w:p>
     <w:sectPr>
-      <w:headerReference w:type="default" r:id="rId12"/>
-      <w:footerReference w:type="default" r:id="rId13"/>
+      <w:headerReference w:type="default" r:id="rId24"/>
+      <w:footerReference w:type="default" r:id="rId25"/>
       <w:pgSz w:w="11906" w:h="16838" w:code="9"/>
       <w:pgMar w:top="1440" w:right="1440" w:bottom="1440" w:left="1440" w:header="709" w:footer="709" w:gutter="0"/>
       <w:cols w:space="708"/>

</xml_diff>